<commit_message>
Adicionado módulo de controle de processos automotivos
</commit_message>
<xml_diff>
--- a/TCC Alessandro Vasconcelos de Oliveira.docx
+++ b/TCC Alessandro Vasconcelos de Oliveira.docx
@@ -2110,8 +2110,6 @@
         </w:rPr>
       </w:pPr>
     </w:p>
-    <w:bookmarkStart w:id="0" w:name="_GoBack"/>
-    <w:bookmarkEnd w:id="0"/>
     <w:p>
       <w:pPr>
         <w:pStyle w:val="TOC2"/>
@@ -2146,7 +2144,7 @@
         </w:rPr>
         <w:fldChar w:fldCharType="separate"/>
       </w:r>
-      <w:hyperlink w:anchor="_Toc35436862" w:history="1">
+      <w:hyperlink w:anchor="_Toc37164567" w:history="1">
         <w:r>
           <w:rPr>
             <w:rStyle w:val="Hyperlink"/>
@@ -2175,7 +2173,7 @@
             <w:noProof/>
             <w:webHidden/>
           </w:rPr>
-          <w:instrText xml:space="preserve"> PAGEREF _Toc35436862 \h </w:instrText>
+          <w:instrText xml:space="preserve"> PAGEREF _Toc37164567 \h </w:instrText>
         </w:r>
         <w:r>
           <w:rPr>
@@ -2215,7 +2213,7 @@
           <w:sz w:val="22"/>
         </w:rPr>
       </w:pPr>
-      <w:hyperlink w:anchor="_Toc35436863" w:history="1">
+      <w:hyperlink w:anchor="_Toc37164568" w:history="1">
         <w:r>
           <w:rPr>
             <w:rStyle w:val="Hyperlink"/>
@@ -2239,7 +2237,7 @@
           <w:rPr>
             <w:webHidden/>
           </w:rPr>
-          <w:instrText xml:space="preserve"> PAGEREF _Toc35436863 \h </w:instrText>
+          <w:instrText xml:space="preserve"> PAGEREF _Toc37164568 \h </w:instrText>
         </w:r>
         <w:r>
           <w:rPr>
@@ -2279,7 +2277,7 @@
           <w:lang w:eastAsia="pt-BR"/>
         </w:rPr>
       </w:pPr>
-      <w:hyperlink w:anchor="_Toc35436864" w:history="1">
+      <w:hyperlink w:anchor="_Toc37164569" w:history="1">
         <w:r>
           <w:rPr>
             <w:rStyle w:val="Hyperlink"/>
@@ -2308,7 +2306,7 @@
             <w:noProof/>
             <w:webHidden/>
           </w:rPr>
-          <w:instrText xml:space="preserve"> PAGEREF _Toc35436864 \h </w:instrText>
+          <w:instrText xml:space="preserve"> PAGEREF _Toc37164569 \h </w:instrText>
         </w:r>
         <w:r>
           <w:rPr>
@@ -2352,7 +2350,7 @@
           <w:lang w:eastAsia="pt-BR"/>
         </w:rPr>
       </w:pPr>
-      <w:hyperlink w:anchor="_Toc35436865" w:history="1">
+      <w:hyperlink w:anchor="_Toc37164570" w:history="1">
         <w:r>
           <w:rPr>
             <w:rStyle w:val="Hyperlink"/>
@@ -2398,7 +2396,7 @@
             <w:noProof/>
             <w:webHidden/>
           </w:rPr>
-          <w:instrText xml:space="preserve"> PAGEREF _Toc35436865 \h </w:instrText>
+          <w:instrText xml:space="preserve"> PAGEREF _Toc37164570 \h </w:instrText>
         </w:r>
         <w:r>
           <w:rPr>
@@ -2438,7 +2436,7 @@
           <w:sz w:val="22"/>
         </w:rPr>
       </w:pPr>
-      <w:hyperlink w:anchor="_Toc35436866" w:history="1">
+      <w:hyperlink w:anchor="_Toc37164571" w:history="1">
         <w:r>
           <w:rPr>
             <w:rStyle w:val="Hyperlink"/>
@@ -2462,7 +2460,7 @@
           <w:rPr>
             <w:webHidden/>
           </w:rPr>
-          <w:instrText xml:space="preserve"> PAGEREF _Toc35436866 \h </w:instrText>
+          <w:instrText xml:space="preserve"> PAGEREF _Toc37164571 \h </w:instrText>
         </w:r>
         <w:r>
           <w:rPr>
@@ -2502,7 +2500,7 @@
           <w:lang w:eastAsia="pt-BR"/>
         </w:rPr>
       </w:pPr>
-      <w:hyperlink w:anchor="_Toc35436867" w:history="1">
+      <w:hyperlink w:anchor="_Toc37164572" w:history="1">
         <w:r>
           <w:rPr>
             <w:rStyle w:val="Hyperlink"/>
@@ -2531,7 +2529,7 @@
             <w:noProof/>
             <w:webHidden/>
           </w:rPr>
-          <w:instrText xml:space="preserve"> PAGEREF _Toc35436867 \h </w:instrText>
+          <w:instrText xml:space="preserve"> PAGEREF _Toc37164572 \h </w:instrText>
         </w:r>
         <w:r>
           <w:rPr>
@@ -2575,7 +2573,7 @@
           <w:lang w:eastAsia="pt-BR"/>
         </w:rPr>
       </w:pPr>
-      <w:hyperlink w:anchor="_Toc35436868" w:history="1">
+      <w:hyperlink w:anchor="_Toc37164573" w:history="1">
         <w:r>
           <w:rPr>
             <w:rStyle w:val="Hyperlink"/>
@@ -2604,7 +2602,7 @@
             <w:noProof/>
             <w:webHidden/>
           </w:rPr>
-          <w:instrText xml:space="preserve"> PAGEREF _Toc35436868 \h </w:instrText>
+          <w:instrText xml:space="preserve"> PAGEREF _Toc37164573 \h </w:instrText>
         </w:r>
         <w:r>
           <w:rPr>
@@ -2648,7 +2646,7 @@
           <w:lang w:eastAsia="pt-BR"/>
         </w:rPr>
       </w:pPr>
-      <w:hyperlink w:anchor="_Toc35436869" w:history="1">
+      <w:hyperlink w:anchor="_Toc37164574" w:history="1">
         <w:r>
           <w:rPr>
             <w:rStyle w:val="Hyperlink"/>
@@ -2677,7 +2675,7 @@
             <w:noProof/>
             <w:webHidden/>
           </w:rPr>
-          <w:instrText xml:space="preserve"> PAGEREF _Toc35436869 \h </w:instrText>
+          <w:instrText xml:space="preserve"> PAGEREF _Toc37164574 \h </w:instrText>
         </w:r>
         <w:r>
           <w:rPr>
@@ -2721,7 +2719,7 @@
           <w:lang w:eastAsia="pt-BR"/>
         </w:rPr>
       </w:pPr>
-      <w:hyperlink w:anchor="_Toc35436870" w:history="1">
+      <w:hyperlink w:anchor="_Toc37164575" w:history="1">
         <w:r>
           <w:rPr>
             <w:rStyle w:val="Hyperlink"/>
@@ -2750,7 +2748,7 @@
             <w:noProof/>
             <w:webHidden/>
           </w:rPr>
-          <w:instrText xml:space="preserve"> PAGEREF _Toc35436870 \h </w:instrText>
+          <w:instrText xml:space="preserve"> PAGEREF _Toc37164575 \h </w:instrText>
         </w:r>
         <w:r>
           <w:rPr>
@@ -2790,7 +2788,7 @@
           <w:sz w:val="22"/>
         </w:rPr>
       </w:pPr>
-      <w:hyperlink w:anchor="_Toc35436871" w:history="1">
+      <w:hyperlink w:anchor="_Toc37164576" w:history="1">
         <w:r>
           <w:rPr>
             <w:rStyle w:val="Hyperlink"/>
@@ -2814,7 +2812,7 @@
           <w:rPr>
             <w:webHidden/>
           </w:rPr>
-          <w:instrText xml:space="preserve"> PAGEREF _Toc35436871 \h </w:instrText>
+          <w:instrText xml:space="preserve"> PAGEREF _Toc37164576 \h </w:instrText>
         </w:r>
         <w:r>
           <w:rPr>
@@ -2854,7 +2852,7 @@
           <w:lang w:eastAsia="pt-BR"/>
         </w:rPr>
       </w:pPr>
-      <w:hyperlink w:anchor="_Toc35436872" w:history="1">
+      <w:hyperlink w:anchor="_Toc37164577" w:history="1">
         <w:r>
           <w:rPr>
             <w:rStyle w:val="Hyperlink"/>
@@ -2883,7 +2881,7 @@
             <w:noProof/>
             <w:webHidden/>
           </w:rPr>
-          <w:instrText xml:space="preserve"> PAGEREF _Toc35436872 \h </w:instrText>
+          <w:instrText xml:space="preserve"> PAGEREF _Toc37164577 \h </w:instrText>
         </w:r>
         <w:r>
           <w:rPr>
@@ -2927,7 +2925,7 @@
           <w:lang w:eastAsia="pt-BR"/>
         </w:rPr>
       </w:pPr>
-      <w:hyperlink w:anchor="_Toc35436873" w:history="1">
+      <w:hyperlink w:anchor="_Toc37164578" w:history="1">
         <w:r>
           <w:rPr>
             <w:rStyle w:val="Hyperlink"/>
@@ -2956,7 +2954,7 @@
             <w:noProof/>
             <w:webHidden/>
           </w:rPr>
-          <w:instrText xml:space="preserve"> PAGEREF _Toc35436873 \h </w:instrText>
+          <w:instrText xml:space="preserve"> PAGEREF _Toc37164578 \h </w:instrText>
         </w:r>
         <w:r>
           <w:rPr>
@@ -3000,7 +2998,7 @@
           <w:lang w:eastAsia="pt-BR"/>
         </w:rPr>
       </w:pPr>
-      <w:hyperlink w:anchor="_Toc35436874" w:history="1">
+      <w:hyperlink w:anchor="_Toc37164579" w:history="1">
         <w:r>
           <w:rPr>
             <w:rStyle w:val="Hyperlink"/>
@@ -3029,7 +3027,7 @@
             <w:noProof/>
             <w:webHidden/>
           </w:rPr>
-          <w:instrText xml:space="preserve"> PAGEREF _Toc35436874 \h </w:instrText>
+          <w:instrText xml:space="preserve"> PAGEREF _Toc37164579 \h </w:instrText>
         </w:r>
         <w:r>
           <w:rPr>
@@ -3073,7 +3071,7 @@
           <w:lang w:eastAsia="pt-BR"/>
         </w:rPr>
       </w:pPr>
-      <w:hyperlink w:anchor="_Toc35436875" w:history="1">
+      <w:hyperlink w:anchor="_Toc37164580" w:history="1">
         <w:r>
           <w:rPr>
             <w:rStyle w:val="Hyperlink"/>
@@ -3102,7 +3100,7 @@
             <w:noProof/>
             <w:webHidden/>
           </w:rPr>
-          <w:instrText xml:space="preserve"> PAGEREF _Toc35436875 \h </w:instrText>
+          <w:instrText xml:space="preserve"> PAGEREF _Toc37164580 \h </w:instrText>
         </w:r>
         <w:r>
           <w:rPr>
@@ -3146,7 +3144,7 @@
           <w:lang w:eastAsia="pt-BR"/>
         </w:rPr>
       </w:pPr>
-      <w:hyperlink w:anchor="_Toc35436876" w:history="1">
+      <w:hyperlink w:anchor="_Toc37164581" w:history="1">
         <w:r>
           <w:rPr>
             <w:rStyle w:val="Hyperlink"/>
@@ -3175,7 +3173,7 @@
             <w:noProof/>
             <w:webHidden/>
           </w:rPr>
-          <w:instrText xml:space="preserve"> PAGEREF _Toc35436876 \h </w:instrText>
+          <w:instrText xml:space="preserve"> PAGEREF _Toc37164581 \h </w:instrText>
         </w:r>
         <w:r>
           <w:rPr>
@@ -3215,7 +3213,7 @@
           <w:sz w:val="22"/>
         </w:rPr>
       </w:pPr>
-      <w:hyperlink w:anchor="_Toc35436877" w:history="1">
+      <w:hyperlink w:anchor="_Toc37164582" w:history="1">
         <w:r>
           <w:rPr>
             <w:rStyle w:val="Hyperlink"/>
@@ -3239,7 +3237,7 @@
           <w:rPr>
             <w:webHidden/>
           </w:rPr>
-          <w:instrText xml:space="preserve"> PAGEREF _Toc35436877 \h </w:instrText>
+          <w:instrText xml:space="preserve"> PAGEREF _Toc37164582 \h </w:instrText>
         </w:r>
         <w:r>
           <w:rPr>
@@ -3279,7 +3277,7 @@
           <w:lang w:eastAsia="pt-BR"/>
         </w:rPr>
       </w:pPr>
-      <w:hyperlink w:anchor="_Toc35436878" w:history="1">
+      <w:hyperlink w:anchor="_Toc37164583" w:history="1">
         <w:r>
           <w:rPr>
             <w:rStyle w:val="Hyperlink"/>
@@ -3308,7 +3306,7 @@
             <w:noProof/>
             <w:webHidden/>
           </w:rPr>
-          <w:instrText xml:space="preserve"> PAGEREF _Toc35436878 \h </w:instrText>
+          <w:instrText xml:space="preserve"> PAGEREF _Toc37164583 \h </w:instrText>
         </w:r>
         <w:r>
           <w:rPr>
@@ -3352,7 +3350,7 @@
           <w:lang w:eastAsia="pt-BR"/>
         </w:rPr>
       </w:pPr>
-      <w:hyperlink w:anchor="_Toc35436879" w:history="1">
+      <w:hyperlink w:anchor="_Toc37164584" w:history="1">
         <w:r>
           <w:rPr>
             <w:rStyle w:val="Hyperlink"/>
@@ -3381,7 +3379,7 @@
             <w:noProof/>
             <w:webHidden/>
           </w:rPr>
-          <w:instrText xml:space="preserve"> PAGEREF _Toc35436879 \h </w:instrText>
+          <w:instrText xml:space="preserve"> PAGEREF _Toc37164584 \h </w:instrText>
         </w:r>
         <w:r>
           <w:rPr>
@@ -3421,7 +3419,7 @@
           <w:sz w:val="22"/>
         </w:rPr>
       </w:pPr>
-      <w:hyperlink w:anchor="_Toc35436880" w:history="1">
+      <w:hyperlink w:anchor="_Toc37164585" w:history="1">
         <w:r>
           <w:rPr>
             <w:rStyle w:val="Hyperlink"/>
@@ -3445,7 +3443,7 @@
           <w:rPr>
             <w:webHidden/>
           </w:rPr>
-          <w:instrText xml:space="preserve"> PAGEREF _Toc35436880 \h </w:instrText>
+          <w:instrText xml:space="preserve"> PAGEREF _Toc37164585 \h </w:instrText>
         </w:r>
         <w:r>
           <w:rPr>
@@ -3485,7 +3483,7 @@
           <w:lang w:eastAsia="pt-BR"/>
         </w:rPr>
       </w:pPr>
-      <w:hyperlink w:anchor="_Toc35436881" w:history="1">
+      <w:hyperlink w:anchor="_Toc37164586" w:history="1">
         <w:r>
           <w:rPr>
             <w:rStyle w:val="Hyperlink"/>
@@ -3514,7 +3512,7 @@
             <w:noProof/>
             <w:webHidden/>
           </w:rPr>
-          <w:instrText xml:space="preserve"> PAGEREF _Toc35436881 \h </w:instrText>
+          <w:instrText xml:space="preserve"> PAGEREF _Toc37164586 \h </w:instrText>
         </w:r>
         <w:r>
           <w:rPr>
@@ -3558,7 +3556,7 @@
           <w:lang w:eastAsia="pt-BR"/>
         </w:rPr>
       </w:pPr>
-      <w:hyperlink w:anchor="_Toc35436882" w:history="1">
+      <w:hyperlink w:anchor="_Toc37164587" w:history="1">
         <w:r>
           <w:rPr>
             <w:rStyle w:val="Hyperlink"/>
@@ -3587,7 +3585,7 @@
             <w:noProof/>
             <w:webHidden/>
           </w:rPr>
-          <w:instrText xml:space="preserve"> PAGEREF _Toc35436882 \h </w:instrText>
+          <w:instrText xml:space="preserve"> PAGEREF _Toc37164587 \h </w:instrText>
         </w:r>
         <w:r>
           <w:rPr>
@@ -3631,7 +3629,7 @@
           <w:lang w:eastAsia="pt-BR"/>
         </w:rPr>
       </w:pPr>
-      <w:hyperlink w:anchor="_Toc35436883" w:history="1">
+      <w:hyperlink w:anchor="_Toc37164588" w:history="1">
         <w:r>
           <w:rPr>
             <w:rStyle w:val="Hyperlink"/>
@@ -3660,7 +3658,7 @@
             <w:noProof/>
             <w:webHidden/>
           </w:rPr>
-          <w:instrText xml:space="preserve"> PAGEREF _Toc35436883 \h </w:instrText>
+          <w:instrText xml:space="preserve"> PAGEREF _Toc37164588 \h </w:instrText>
         </w:r>
         <w:r>
           <w:rPr>
@@ -3704,7 +3702,7 @@
           <w:lang w:eastAsia="pt-BR"/>
         </w:rPr>
       </w:pPr>
-      <w:hyperlink w:anchor="_Toc35436884" w:history="1">
+      <w:hyperlink w:anchor="_Toc37164589" w:history="1">
         <w:r>
           <w:rPr>
             <w:rStyle w:val="Hyperlink"/>
@@ -3733,7 +3731,7 @@
             <w:noProof/>
             <w:webHidden/>
           </w:rPr>
-          <w:instrText xml:space="preserve"> PAGEREF _Toc35436884 \h </w:instrText>
+          <w:instrText xml:space="preserve"> PAGEREF _Toc37164589 \h </w:instrText>
         </w:r>
         <w:r>
           <w:rPr>
@@ -3777,7 +3775,7 @@
           <w:lang w:eastAsia="pt-BR"/>
         </w:rPr>
       </w:pPr>
-      <w:hyperlink w:anchor="_Toc35436885" w:history="1">
+      <w:hyperlink w:anchor="_Toc37164590" w:history="1">
         <w:r>
           <w:rPr>
             <w:rStyle w:val="Hyperlink"/>
@@ -3806,7 +3804,7 @@
             <w:noProof/>
             <w:webHidden/>
           </w:rPr>
-          <w:instrText xml:space="preserve"> PAGEREF _Toc35436885 \h </w:instrText>
+          <w:instrText xml:space="preserve"> PAGEREF _Toc37164590 \h </w:instrText>
         </w:r>
         <w:r>
           <w:rPr>
@@ -3846,7 +3844,7 @@
           <w:sz w:val="22"/>
         </w:rPr>
       </w:pPr>
-      <w:hyperlink w:anchor="_Toc35436886" w:history="1">
+      <w:hyperlink w:anchor="_Toc37164591" w:history="1">
         <w:r>
           <w:rPr>
             <w:rStyle w:val="Hyperlink"/>
@@ -3870,7 +3868,7 @@
           <w:rPr>
             <w:webHidden/>
           </w:rPr>
-          <w:instrText xml:space="preserve"> PAGEREF _Toc35436886 \h </w:instrText>
+          <w:instrText xml:space="preserve"> PAGEREF _Toc37164591 \h </w:instrText>
         </w:r>
         <w:r>
           <w:rPr>
@@ -3906,7 +3904,7 @@
           <w:sz w:val="22"/>
         </w:rPr>
       </w:pPr>
-      <w:hyperlink w:anchor="_Toc35436887" w:history="1">
+      <w:hyperlink w:anchor="_Toc37164592" w:history="1">
         <w:r>
           <w:rPr>
             <w:rStyle w:val="Hyperlink"/>
@@ -3931,7 +3929,7 @@
           <w:rPr>
             <w:webHidden/>
           </w:rPr>
-          <w:instrText xml:space="preserve"> PAGEREF _Toc35436887 \h </w:instrText>
+          <w:instrText xml:space="preserve"> PAGEREF _Toc37164592 \h </w:instrText>
         </w:r>
         <w:r>
           <w:rPr>
@@ -3967,7 +3965,7 @@
           <w:sz w:val="22"/>
         </w:rPr>
       </w:pPr>
-      <w:hyperlink w:anchor="_Toc35436888" w:history="1">
+      <w:hyperlink w:anchor="_Toc37164593" w:history="1">
         <w:r>
           <w:rPr>
             <w:rStyle w:val="Hyperlink"/>
@@ -3991,7 +3989,7 @@
           <w:rPr>
             <w:webHidden/>
           </w:rPr>
-          <w:instrText xml:space="preserve"> PAGEREF _Toc35436888 \h </w:instrText>
+          <w:instrText xml:space="preserve"> PAGEREF _Toc37164593 \h </w:instrText>
         </w:r>
         <w:r>
           <w:rPr>
@@ -4101,9 +4099,9 @@
           <w:lang w:val="pt-BR" w:eastAsia="pt-BR"/>
         </w:rPr>
       </w:pPr>
-      <w:bookmarkStart w:id="1" w:name="_Toc476472319"/>
-      <w:bookmarkStart w:id="2" w:name="_Toc476472317"/>
-      <w:bookmarkStart w:id="3" w:name="_Toc35436862"/>
+      <w:bookmarkStart w:id="0" w:name="_Toc476472319"/>
+      <w:bookmarkStart w:id="1" w:name="_Toc476472317"/>
+      <w:bookmarkStart w:id="2" w:name="_Toc37164567"/>
       <w:r>
         <w:rPr>
           <w:rFonts w:ascii="Times New Roman" w:hAnsi="Times New Roman"/>
@@ -4123,8 +4121,8 @@
         </w:rPr>
         <w:t>Objetivos do trabalho</w:t>
       </w:r>
-      <w:bookmarkEnd w:id="1"/>
-      <w:bookmarkEnd w:id="3"/>
+      <w:bookmarkEnd w:id="0"/>
+      <w:bookmarkEnd w:id="2"/>
     </w:p>
     <w:p>
       <w:pPr>
@@ -4146,7 +4144,25 @@
           <w:szCs w:val="24"/>
           <w:lang w:eastAsia="pt-BR"/>
         </w:rPr>
-        <w:t>O propósito deste trabalho é apresentar uma proposta arquitetural para o desenvolvimento de uma plataforma de gestão de qualidade para indústrias do ramo automotivo. O sistema visa fornecer mecanismos para um melhor controle</w:t>
+        <w:t>O propósito deste trabalho é apresentar uma proposta arquitetural para o desenvolvimento de uma plataforma de gestão d</w:t>
+      </w:r>
+      <w:r>
+        <w:rPr>
+          <w:rFonts w:ascii="Times New Roman" w:hAnsi="Times New Roman"/>
+          <w:sz w:val="24"/>
+          <w:szCs w:val="24"/>
+          <w:lang w:eastAsia="pt-BR"/>
+        </w:rPr>
+        <w:t>a</w:t>
+      </w:r>
+      <w:r>
+        <w:rPr>
+          <w:rFonts w:ascii="Times New Roman" w:hAnsi="Times New Roman"/>
+          <w:sz w:val="24"/>
+          <w:szCs w:val="24"/>
+          <w:lang w:eastAsia="pt-BR"/>
+        </w:rPr>
+        <w:t xml:space="preserve"> qualidade para indústrias do ramo automotivo. O sistema visa fornecer mecanismos para um melhor controle</w:t>
       </w:r>
       <w:r>
         <w:rPr>
@@ -4458,7 +4474,7 @@
           <w:lang w:val="pt-BR" w:eastAsia="pt-BR"/>
         </w:rPr>
       </w:pPr>
-      <w:bookmarkStart w:id="4" w:name="_Toc35436863"/>
+      <w:bookmarkStart w:id="3" w:name="_Toc37164568"/>
       <w:r>
         <w:rPr>
           <w:rFonts w:ascii="Times New Roman" w:hAnsi="Times New Roman"/>
@@ -4476,7 +4492,7 @@
         </w:rPr>
         <w:t xml:space="preserve">. </w:t>
       </w:r>
-      <w:bookmarkEnd w:id="2"/>
+      <w:bookmarkEnd w:id="1"/>
       <w:r>
         <w:rPr>
           <w:rFonts w:ascii="Times New Roman" w:hAnsi="Times New Roman"/>
@@ -4485,7 +4501,7 @@
         </w:rPr>
         <w:t>Descrição geral da solução</w:t>
       </w:r>
-      <w:bookmarkEnd w:id="4"/>
+      <w:bookmarkEnd w:id="3"/>
       <w:r>
         <w:rPr>
           <w:rFonts w:ascii="Times New Roman" w:hAnsi="Times New Roman"/>
@@ -4548,9 +4564,9 @@
           <w:lang w:val="pt-BR" w:eastAsia="pt-BR"/>
         </w:rPr>
       </w:pPr>
-      <w:bookmarkStart w:id="5" w:name="_Toc297133343"/>
-      <w:bookmarkStart w:id="6" w:name="_Toc476472318"/>
-      <w:bookmarkStart w:id="7" w:name="_Toc35436864"/>
+      <w:bookmarkStart w:id="4" w:name="_Toc297133343"/>
+      <w:bookmarkStart w:id="5" w:name="_Toc476472318"/>
+      <w:bookmarkStart w:id="6" w:name="_Toc37164569"/>
       <w:r>
         <w:rPr>
           <w:rFonts w:ascii="Times New Roman" w:hAnsi="Times New Roman"/>
@@ -4567,25 +4583,25 @@
         </w:rPr>
         <w:t xml:space="preserve">.1. </w:t>
       </w:r>
+      <w:bookmarkEnd w:id="4"/>
+      <w:r>
+        <w:rPr>
+          <w:rFonts w:ascii="Times New Roman" w:hAnsi="Times New Roman"/>
+          <w:szCs w:val="24"/>
+          <w:lang w:val="pt-BR" w:eastAsia="pt-BR"/>
+        </w:rPr>
+        <w:t>Apresentação do p</w:t>
+      </w:r>
+      <w:r>
+        <w:rPr>
+          <w:rFonts w:ascii="Times New Roman" w:hAnsi="Times New Roman"/>
+          <w:szCs w:val="24"/>
+          <w:lang w:val="pt-BR" w:eastAsia="pt-BR"/>
+        </w:rPr>
+        <w:t>roblema</w:t>
+      </w:r>
       <w:bookmarkEnd w:id="5"/>
-      <w:r>
-        <w:rPr>
-          <w:rFonts w:ascii="Times New Roman" w:hAnsi="Times New Roman"/>
-          <w:szCs w:val="24"/>
-          <w:lang w:val="pt-BR" w:eastAsia="pt-BR"/>
-        </w:rPr>
-        <w:t>Apresentação do p</w:t>
-      </w:r>
-      <w:r>
-        <w:rPr>
-          <w:rFonts w:ascii="Times New Roman" w:hAnsi="Times New Roman"/>
-          <w:szCs w:val="24"/>
-          <w:lang w:val="pt-BR" w:eastAsia="pt-BR"/>
-        </w:rPr>
-        <w:t>roblema</w:t>
-      </w:r>
       <w:bookmarkEnd w:id="6"/>
-      <w:bookmarkEnd w:id="7"/>
     </w:p>
     <w:p>
       <w:pPr>
@@ -4829,8 +4845,8 @@
           <w:lang w:val="pt-BR" w:eastAsia="pt-BR"/>
         </w:rPr>
       </w:pPr>
-      <w:bookmarkStart w:id="8" w:name="_Toc508357493"/>
-      <w:bookmarkStart w:id="9" w:name="_Toc35436865"/>
+      <w:bookmarkStart w:id="7" w:name="_Toc508357493"/>
+      <w:bookmarkStart w:id="8" w:name="_Toc37164570"/>
       <w:r>
         <w:rPr>
           <w:rFonts w:ascii="Times New Roman" w:hAnsi="Times New Roman"/>
@@ -4886,8 +4902,8 @@
         </w:rPr>
         <w:t xml:space="preserve"> (Escopo)</w:t>
       </w:r>
+      <w:bookmarkEnd w:id="7"/>
       <w:bookmarkEnd w:id="8"/>
-      <w:bookmarkEnd w:id="9"/>
     </w:p>
     <w:p>
       <w:pPr>
@@ -5079,16 +5095,16 @@
           <w:szCs w:val="24"/>
           <w:lang w:eastAsia="pt-BR"/>
         </w:rPr>
-        <w:t xml:space="preserve"> responsável por preencher o workflow de atividades diárias, apontando a ocorrência</w:t>
-      </w:r>
-      <w:r>
-        <w:rPr>
-          <w:rFonts w:ascii="Times New Roman" w:hAnsi="Times New Roman"/>
-          <w:sz w:val="24"/>
-          <w:szCs w:val="24"/>
-          <w:lang w:eastAsia="pt-BR"/>
-        </w:rPr>
-        <w:t xml:space="preserve"> de</w:t>
+        <w:t xml:space="preserve"> responsável por preencher o workflow de atividades diárias, </w:t>
+      </w:r>
+      <w:r>
+        <w:rPr>
+          <w:rFonts w:ascii="Times New Roman" w:hAnsi="Times New Roman"/>
+          <w:sz w:val="24"/>
+          <w:szCs w:val="24"/>
+          <w:lang w:eastAsia="pt-BR"/>
+        </w:rPr>
+        <w:t>cadastrando os</w:t>
       </w:r>
       <w:r>
         <w:rPr>
@@ -5290,7 +5306,25 @@
           <w:szCs w:val="24"/>
           <w:lang w:eastAsia="pt-BR"/>
         </w:rPr>
-        <w:t xml:space="preserve">responsável pelo cadastramento de incidentes e problemas ocorridos, acompanhando sua resolução. É de responsabilidade do </w:t>
+        <w:t xml:space="preserve">responsável pelo cadastramento de </w:t>
+      </w:r>
+      <w:r>
+        <w:rPr>
+          <w:rFonts w:ascii="Times New Roman" w:hAnsi="Times New Roman"/>
+          <w:sz w:val="24"/>
+          <w:szCs w:val="24"/>
+          <w:lang w:eastAsia="pt-BR"/>
+        </w:rPr>
+        <w:t>não conformidades</w:t>
+      </w:r>
+      <w:r>
+        <w:rPr>
+          <w:rFonts w:ascii="Times New Roman" w:hAnsi="Times New Roman"/>
+          <w:sz w:val="24"/>
+          <w:szCs w:val="24"/>
+          <w:lang w:eastAsia="pt-BR"/>
+        </w:rPr>
+        <w:t xml:space="preserve">, acompanhando sua resolução. É de responsabilidade do </w:t>
       </w:r>
       <w:r>
         <w:rPr>
@@ -5380,6 +5414,15 @@
           <w:szCs w:val="24"/>
           <w:lang w:eastAsia="pt-BR"/>
         </w:rPr>
+        <w:t xml:space="preserve"> ou incidente</w:t>
+      </w:r>
+      <w:r>
+        <w:rPr>
+          <w:rFonts w:ascii="Times New Roman" w:hAnsi="Times New Roman"/>
+          <w:sz w:val="24"/>
+          <w:szCs w:val="24"/>
+          <w:lang w:eastAsia="pt-BR"/>
+        </w:rPr>
         <w:t xml:space="preserve"> cadastrad</w:t>
       </w:r>
       <w:r>
@@ -5389,7 +5432,7 @@
           <w:szCs w:val="24"/>
           <w:lang w:eastAsia="pt-BR"/>
         </w:rPr>
-        <w:t>a</w:t>
+        <w:t>o</w:t>
       </w:r>
       <w:r>
         <w:rPr>
@@ -5539,8 +5582,8 @@
           <w:lang w:val="pt-BR" w:eastAsia="pt-BR"/>
         </w:rPr>
       </w:pPr>
-      <w:bookmarkStart w:id="10" w:name="_Toc476472321"/>
-      <w:bookmarkStart w:id="11" w:name="_Toc35436866"/>
+      <w:bookmarkStart w:id="9" w:name="_Toc476472321"/>
+      <w:bookmarkStart w:id="10" w:name="_Toc37164571"/>
       <w:r>
         <w:rPr>
           <w:rFonts w:ascii="Times New Roman" w:hAnsi="Times New Roman"/>
@@ -5557,24 +5600,24 @@
         </w:rPr>
         <w:t xml:space="preserve">. </w:t>
       </w:r>
+      <w:bookmarkEnd w:id="9"/>
+      <w:r>
+        <w:rPr>
+          <w:rFonts w:ascii="Times New Roman" w:hAnsi="Times New Roman"/>
+          <w:szCs w:val="24"/>
+          <w:lang w:val="pt-BR" w:eastAsia="pt-BR"/>
+        </w:rPr>
+        <w:t>Definição conceitual</w:t>
+      </w:r>
+      <w:r>
+        <w:rPr>
+          <w:rFonts w:ascii="Times New Roman" w:hAnsi="Times New Roman"/>
+          <w:szCs w:val="24"/>
+          <w:lang w:val="pt-BR" w:eastAsia="pt-BR"/>
+        </w:rPr>
+        <w:t xml:space="preserve"> da solução</w:t>
+      </w:r>
       <w:bookmarkEnd w:id="10"/>
-      <w:r>
-        <w:rPr>
-          <w:rFonts w:ascii="Times New Roman" w:hAnsi="Times New Roman"/>
-          <w:szCs w:val="24"/>
-          <w:lang w:val="pt-BR" w:eastAsia="pt-BR"/>
-        </w:rPr>
-        <w:t>Definição conceitual</w:t>
-      </w:r>
-      <w:r>
-        <w:rPr>
-          <w:rFonts w:ascii="Times New Roman" w:hAnsi="Times New Roman"/>
-          <w:szCs w:val="24"/>
-          <w:lang w:val="pt-BR" w:eastAsia="pt-BR"/>
-        </w:rPr>
-        <w:t xml:space="preserve"> da solução</w:t>
-      </w:r>
-      <w:bookmarkEnd w:id="11"/>
     </w:p>
     <w:p>
       <w:pPr>
@@ -5587,8 +5630,8 @@
           <w:lang w:val="pt-BR" w:eastAsia="pt-BR"/>
         </w:rPr>
       </w:pPr>
-      <w:bookmarkStart w:id="12" w:name="_Toc476472322"/>
-      <w:bookmarkStart w:id="13" w:name="_Toc35436867"/>
+      <w:bookmarkStart w:id="11" w:name="_Toc476472322"/>
+      <w:bookmarkStart w:id="12" w:name="_Toc37164572"/>
       <w:r>
         <w:rPr>
           <w:rFonts w:ascii="Times New Roman" w:hAnsi="Times New Roman"/>
@@ -5621,8 +5664,8 @@
         </w:rPr>
         <w:t xml:space="preserve"> Funcionais</w:t>
       </w:r>
+      <w:bookmarkEnd w:id="11"/>
       <w:bookmarkEnd w:id="12"/>
-      <w:bookmarkEnd w:id="13"/>
     </w:p>
     <w:p>
       <w:pPr>
@@ -5677,43 +5720,25 @@
           <w:szCs w:val="24"/>
           <w:lang w:eastAsia="pt-BR"/>
         </w:rPr>
-        <w:t xml:space="preserve">O sistema deve permitir o cadastro de </w:t>
-      </w:r>
-      <w:r>
-        <w:rPr>
-          <w:rFonts w:ascii="Times New Roman" w:hAnsi="Times New Roman"/>
-          <w:sz w:val="24"/>
-          <w:szCs w:val="24"/>
-          <w:lang w:eastAsia="pt-BR"/>
-        </w:rPr>
-        <w:t>n</w:t>
-      </w:r>
-      <w:r>
-        <w:rPr>
-          <w:rFonts w:ascii="Times New Roman" w:hAnsi="Times New Roman"/>
-          <w:sz w:val="24"/>
-          <w:szCs w:val="24"/>
-          <w:lang w:eastAsia="pt-BR"/>
-        </w:rPr>
-        <w:t xml:space="preserve">ão </w:t>
-      </w:r>
-      <w:r>
-        <w:rPr>
-          <w:rFonts w:ascii="Times New Roman" w:hAnsi="Times New Roman"/>
-          <w:sz w:val="24"/>
-          <w:szCs w:val="24"/>
-          <w:lang w:eastAsia="pt-BR"/>
-        </w:rPr>
-        <w:t>c</w:t>
-      </w:r>
-      <w:r>
-        <w:rPr>
-          <w:rFonts w:ascii="Times New Roman" w:hAnsi="Times New Roman"/>
-          <w:sz w:val="24"/>
-          <w:szCs w:val="24"/>
-          <w:lang w:eastAsia="pt-BR"/>
-        </w:rPr>
-        <w:t>onfirmidades encontradas.</w:t>
+        <w:t xml:space="preserve">O sistema deve permitir o cadastro </w:t>
+      </w:r>
+      <w:r>
+        <w:rPr>
+          <w:rFonts w:ascii="Times New Roman" w:hAnsi="Times New Roman"/>
+          <w:sz w:val="24"/>
+          <w:szCs w:val="24"/>
+          <w:lang w:eastAsia="pt-BR"/>
+        </w:rPr>
+        <w:t>de uma RNC (Registro de Não conformidade)</w:t>
+      </w:r>
+      <w:r>
+        <w:rPr>
+          <w:rFonts w:ascii="Times New Roman" w:hAnsi="Times New Roman"/>
+          <w:sz w:val="24"/>
+          <w:szCs w:val="24"/>
+          <w:lang w:eastAsia="pt-BR"/>
+        </w:rPr>
+        <w:t>.</w:t>
       </w:r>
       <w:r>
         <w:rPr>
@@ -5731,61 +5756,16 @@
           <w:szCs w:val="24"/>
           <w:lang w:eastAsia="pt-BR"/>
         </w:rPr>
-        <w:t xml:space="preserve">Gerente de Qualidade </w:t>
-      </w:r>
-      <w:r>
-        <w:rPr>
-          <w:rFonts w:ascii="Times New Roman" w:hAnsi="Times New Roman"/>
-          <w:sz w:val="24"/>
-          <w:szCs w:val="24"/>
-          <w:lang w:eastAsia="pt-BR"/>
-        </w:rPr>
-        <w:t>a</w:t>
-      </w:r>
-      <w:r>
-        <w:rPr>
-          <w:rFonts w:ascii="Times New Roman" w:hAnsi="Times New Roman"/>
-          <w:sz w:val="24"/>
-          <w:szCs w:val="24"/>
-          <w:lang w:eastAsia="pt-BR"/>
-        </w:rPr>
-        <w:t>pós</w:t>
-      </w:r>
-      <w:r>
-        <w:rPr>
-          <w:rFonts w:ascii="Times New Roman" w:hAnsi="Times New Roman"/>
-          <w:sz w:val="24"/>
-          <w:szCs w:val="24"/>
-          <w:lang w:eastAsia="pt-BR"/>
-        </w:rPr>
-        <w:t xml:space="preserve"> </w:t>
-      </w:r>
-      <w:r>
-        <w:rPr>
-          <w:rFonts w:ascii="Times New Roman" w:hAnsi="Times New Roman"/>
-          <w:sz w:val="24"/>
-          <w:szCs w:val="24"/>
-          <w:lang w:eastAsia="pt-BR"/>
-        </w:rPr>
-        <w:t>o recebimento</w:t>
-      </w:r>
-      <w:r>
-        <w:rPr>
-          <w:rFonts w:ascii="Times New Roman" w:hAnsi="Times New Roman"/>
-          <w:sz w:val="24"/>
-          <w:szCs w:val="24"/>
-          <w:lang w:eastAsia="pt-BR"/>
-        </w:rPr>
-        <w:t xml:space="preserve"> de uma notificação </w:t>
-      </w:r>
-      <w:r>
-        <w:rPr>
-          <w:rFonts w:ascii="Times New Roman" w:hAnsi="Times New Roman"/>
-          <w:sz w:val="24"/>
-          <w:szCs w:val="24"/>
-          <w:lang w:eastAsia="pt-BR"/>
-        </w:rPr>
-        <w:t>que será enviada após a geração de um Registro de Não Conformidade (RNC) no Módulo de Controle de Processos Automotivos.</w:t>
+        <w:t>operador</w:t>
+      </w:r>
+      <w:r>
+        <w:rPr>
+          <w:rFonts w:ascii="Times New Roman" w:hAnsi="Times New Roman"/>
+          <w:sz w:val="24"/>
+          <w:szCs w:val="24"/>
+          <w:lang w:eastAsia="pt-BR"/>
+        </w:rPr>
+        <w:t xml:space="preserve"> após o registro de um incidente no Módulo de Controle de Processos Automotivos. Um gerente de qualidade também poderá cadastrar não conformidades, para que seja possível controlar problemas não relacionados ao controle de processos automotivos.</w:t>
       </w:r>
     </w:p>
     <w:p>
@@ -5811,7 +5791,17 @@
           <w:szCs w:val="24"/>
           <w:lang w:eastAsia="pt-BR"/>
         </w:rPr>
+        <w:lastRenderedPageBreak/>
         <w:t>Os usuários com perfil</w:t>
+      </w:r>
+      <w:r>
+        <w:rPr>
+          <w:rFonts w:ascii="Times New Roman" w:hAnsi="Times New Roman"/>
+          <w:sz w:val="24"/>
+          <w:szCs w:val="24"/>
+          <w:lang w:eastAsia="pt-BR"/>
+        </w:rPr>
+        <w:t xml:space="preserve"> Operador,</w:t>
       </w:r>
       <w:r>
         <w:rPr>
@@ -5936,7 +5926,6 @@
           <w:szCs w:val="24"/>
           <w:lang w:eastAsia="pt-BR"/>
         </w:rPr>
-        <w:lastRenderedPageBreak/>
         <w:t xml:space="preserve">O sistema deve permitir que um </w:t>
       </w:r>
       <w:r>
@@ -6152,7 +6141,25 @@
           <w:szCs w:val="24"/>
           <w:lang w:eastAsia="pt-BR"/>
         </w:rPr>
-        <w:t xml:space="preserve">. Em caso de não aprovação, </w:t>
+        <w:t>. Em caso de não aprovação,</w:t>
+      </w:r>
+      <w:r>
+        <w:rPr>
+          <w:rFonts w:ascii="Times New Roman" w:hAnsi="Times New Roman"/>
+          <w:sz w:val="24"/>
+          <w:szCs w:val="24"/>
+          <w:lang w:eastAsia="pt-BR"/>
+        </w:rPr>
+        <w:t xml:space="preserve"> a RNC precisará ser novamente resolvida por</w:t>
+      </w:r>
+      <w:r>
+        <w:rPr>
+          <w:rFonts w:ascii="Times New Roman" w:hAnsi="Times New Roman"/>
+          <w:sz w:val="24"/>
+          <w:szCs w:val="24"/>
+          <w:lang w:eastAsia="pt-BR"/>
+        </w:rPr>
+        <w:t xml:space="preserve"> </w:t>
       </w:r>
       <w:r>
         <w:rPr>
@@ -6170,43 +6177,7 @@
           <w:szCs w:val="24"/>
           <w:lang w:eastAsia="pt-BR"/>
         </w:rPr>
-        <w:t xml:space="preserve"> Engenheiro deverá corrigir a resolução d</w:t>
-      </w:r>
-      <w:r>
-        <w:rPr>
-          <w:rFonts w:ascii="Times New Roman" w:hAnsi="Times New Roman"/>
-          <w:sz w:val="24"/>
-          <w:szCs w:val="24"/>
-          <w:lang w:eastAsia="pt-BR"/>
-        </w:rPr>
-        <w:t>o</w:t>
-      </w:r>
-      <w:r>
-        <w:rPr>
-          <w:rFonts w:ascii="Times New Roman" w:hAnsi="Times New Roman"/>
-          <w:sz w:val="24"/>
-          <w:szCs w:val="24"/>
-          <w:lang w:eastAsia="pt-BR"/>
-        </w:rPr>
-        <w:t xml:space="preserve"> </w:t>
-      </w:r>
-      <w:r>
-        <w:rPr>
-          <w:rFonts w:ascii="Times New Roman" w:hAnsi="Times New Roman"/>
-          <w:sz w:val="24"/>
-          <w:szCs w:val="24"/>
-          <w:lang w:eastAsia="pt-BR"/>
-        </w:rPr>
-        <w:t>R</w:t>
-      </w:r>
-      <w:r>
-        <w:rPr>
-          <w:rFonts w:ascii="Times New Roman" w:hAnsi="Times New Roman"/>
-          <w:sz w:val="24"/>
-          <w:szCs w:val="24"/>
-          <w:lang w:eastAsia="pt-BR"/>
-        </w:rPr>
-        <w:t>NC.</w:t>
+        <w:t xml:space="preserve"> Engenheiro.</w:t>
       </w:r>
     </w:p>
     <w:p>
@@ -6313,7 +6284,18 @@
           <w:szCs w:val="24"/>
           <w:lang w:eastAsia="pt-BR"/>
         </w:rPr>
-        <w:t xml:space="preserve"> sistema deverá informá-lo que a remoção será feita de forma definitiva.</w:t>
+        <w:t xml:space="preserve"> siste</w:t>
+      </w:r>
+      <w:bookmarkStart w:id="13" w:name="_GoBack"/>
+      <w:bookmarkEnd w:id="13"/>
+      <w:r>
+        <w:rPr>
+          <w:rFonts w:ascii="Times New Roman" w:hAnsi="Times New Roman"/>
+          <w:sz w:val="24"/>
+          <w:szCs w:val="24"/>
+          <w:lang w:eastAsia="pt-BR"/>
+        </w:rPr>
+        <w:t>ma deverá informá-lo que a remoção será feita de forma definitiva.</w:t>
       </w:r>
     </w:p>
     <w:p>
@@ -6736,7 +6718,17 @@
           <w:szCs w:val="24"/>
           <w:lang w:eastAsia="pt-BR"/>
         </w:rPr>
-        <w:t xml:space="preserve"> Após aprovação, o sistema deve emitir um comunicado ao público, mantendo a notificação acessível. Caso a notificação não seja aprovada, a mesma será cancelada pelo sistema, podendo ser reaberta por um Engenheiro.</w:t>
+        <w:t xml:space="preserve"> Após aprovação, o sistema deve emitir um comunicado ao público, mantendo a notificação acessível. Caso a </w:t>
+      </w:r>
+      <w:r>
+        <w:rPr>
+          <w:rFonts w:ascii="Times New Roman" w:hAnsi="Times New Roman"/>
+          <w:sz w:val="24"/>
+          <w:szCs w:val="24"/>
+          <w:lang w:eastAsia="pt-BR"/>
+        </w:rPr>
+        <w:lastRenderedPageBreak/>
+        <w:t>notificação não seja aprovada, a mesma será cancelada pelo sistema, podendo ser reaberta por um Engenheiro.</w:t>
       </w:r>
     </w:p>
     <w:p>
@@ -6762,7 +6754,6 @@
           <w:szCs w:val="24"/>
           <w:lang w:eastAsia="pt-BR"/>
         </w:rPr>
-        <w:lastRenderedPageBreak/>
         <w:t>O sistema deve permitir que qualquer usuário possa exportar as notificações publicadas, podendo acessá-las no formato json ou xml.</w:t>
       </w:r>
     </w:p>
@@ -7218,6 +7209,7 @@
           <w:szCs w:val="24"/>
           <w:lang w:eastAsia="pt-BR"/>
         </w:rPr>
+        <w:lastRenderedPageBreak/>
         <w:t xml:space="preserve">O sistema deve prover um </w:t>
       </w:r>
       <w:r>
@@ -7262,7 +7254,6 @@
           <w:szCs w:val="24"/>
           <w:lang w:eastAsia="pt-BR"/>
         </w:rPr>
-        <w:lastRenderedPageBreak/>
         <w:t>O sistema deve prover um relatório das notificações emitidas pelo sistema contendo a data e a hora da aprovação, o nome do usuário que emitiu a notificação, o nome do usuário que aprovou, o título da notificação</w:t>
       </w:r>
       <w:r>
@@ -7296,7 +7287,7 @@
         </w:rPr>
       </w:pPr>
       <w:bookmarkStart w:id="14" w:name="_Toc476472323"/>
-      <w:bookmarkStart w:id="15" w:name="_Toc35436868"/>
+      <w:bookmarkStart w:id="15" w:name="_Toc37164573"/>
       <w:r>
         <w:rPr>
           <w:rFonts w:ascii="Times New Roman" w:hAnsi="Times New Roman"/>
@@ -8044,6 +8035,7 @@
                 <w:bCs/>
                 <w:lang w:eastAsia="pt-BR"/>
               </w:rPr>
+              <w:lastRenderedPageBreak/>
               <w:t>Ambiente</w:t>
             </w:r>
           </w:p>
@@ -8216,7 +8208,6 @@
                 <w:bCs/>
                 <w:lang w:eastAsia="pt-BR"/>
               </w:rPr>
-              <w:lastRenderedPageBreak/>
               <w:t>Medida da resposta</w:t>
             </w:r>
           </w:p>
@@ -9182,6 +9173,7 @@
           <w:szCs w:val="24"/>
           <w:lang w:eastAsia="pt-BR"/>
         </w:rPr>
+        <w:lastRenderedPageBreak/>
         <w:t>Desempenho:</w:t>
       </w:r>
     </w:p>
@@ -9263,7 +9255,6 @@
                 <w:bCs/>
                 <w:lang w:eastAsia="pt-BR"/>
               </w:rPr>
-              <w:lastRenderedPageBreak/>
               <w:t>Estimulo</w:t>
             </w:r>
           </w:p>
@@ -9615,25 +9606,7 @@
           <w:szCs w:val="24"/>
           <w:lang w:eastAsia="pt-BR"/>
         </w:rPr>
-        <w:t xml:space="preserve"> deve ter alto desempenho </w:t>
-      </w:r>
-      <w:r>
-        <w:rPr>
-          <w:rFonts w:ascii="Times New Roman" w:hAnsi="Times New Roman"/>
-          <w:sz w:val="24"/>
-          <w:szCs w:val="24"/>
-          <w:lang w:eastAsia="pt-BR"/>
-        </w:rPr>
-        <w:t>no acesso aos dados</w:t>
-      </w:r>
-      <w:r>
-        <w:rPr>
-          <w:rFonts w:ascii="Times New Roman" w:hAnsi="Times New Roman"/>
-          <w:sz w:val="24"/>
-          <w:szCs w:val="24"/>
-          <w:lang w:eastAsia="pt-BR"/>
-        </w:rPr>
-        <w:t>.</w:t>
+        <w:t xml:space="preserve"> deve ter alto desempenho no acesso aos dados.</w:t>
       </w:r>
     </w:p>
     <w:tbl>
@@ -10351,6 +10324,7 @@
                 <w:bCs/>
                 <w:lang w:eastAsia="pt-BR"/>
               </w:rPr>
+              <w:lastRenderedPageBreak/>
               <w:t>Resposta</w:t>
             </w:r>
           </w:p>
@@ -10492,7 +10466,6 @@
           <w:szCs w:val="24"/>
           <w:lang w:eastAsia="pt-BR"/>
         </w:rPr>
-        <w:lastRenderedPageBreak/>
         <w:t>O sistema deve ter alta disponibilidade, operando initerruptamente ou com poucas parada</w:t>
       </w:r>
       <w:r>
@@ -11640,6 +11613,7 @@
                 <w:bCs/>
                 <w:lang w:eastAsia="pt-BR"/>
               </w:rPr>
+              <w:lastRenderedPageBreak/>
               <w:t>Artefato</w:t>
             </w:r>
           </w:p>
@@ -11818,7 +11792,7 @@
         </w:rPr>
       </w:pPr>
       <w:bookmarkStart w:id="16" w:name="_Toc476472324"/>
-      <w:bookmarkStart w:id="17" w:name="_Toc35436869"/>
+      <w:bookmarkStart w:id="17" w:name="_Toc37164574"/>
       <w:r>
         <w:rPr>
           <w:rFonts w:ascii="Times New Roman" w:hAnsi="Times New Roman"/>
@@ -12061,7 +12035,7 @@
         </w:rPr>
       </w:pPr>
       <w:bookmarkStart w:id="18" w:name="_Toc476472325"/>
-      <w:bookmarkStart w:id="19" w:name="_Toc35436870"/>
+      <w:bookmarkStart w:id="19" w:name="_Toc37164575"/>
       <w:r>
         <w:rPr>
           <w:rFonts w:ascii="Times New Roman" w:hAnsi="Times New Roman"/>
@@ -12795,6 +12769,7 @@
                 <w:rFonts w:ascii="Times New Roman" w:hAnsi="Times New Roman"/>
                 <w:lang w:eastAsia="pt-BR"/>
               </w:rPr>
+              <w:lastRenderedPageBreak/>
               <w:t>Notificações</w:t>
             </w:r>
           </w:p>
@@ -13043,15 +13018,7 @@
                 <w:rFonts w:ascii="Times New Roman" w:hAnsi="Times New Roman"/>
                 <w:lang w:eastAsia="pt-BR"/>
               </w:rPr>
-              <w:t xml:space="preserve">Deploy da aplicação no servidor </w:t>
-            </w:r>
-            <w:r>
-              <w:rPr>
-                <w:rFonts w:ascii="Times New Roman" w:hAnsi="Times New Roman"/>
-                <w:lang w:eastAsia="pt-BR"/>
-              </w:rPr>
-              <w:lastRenderedPageBreak/>
-              <w:t>e testes automatizados</w:t>
+              <w:t>Deploy da aplicação no servidor e testes automatizados</w:t>
             </w:r>
           </w:p>
         </w:tc>
@@ -13075,7 +13042,6 @@
                 <w:rFonts w:ascii="Times New Roman" w:hAnsi="Times New Roman"/>
                 <w:lang w:eastAsia="pt-BR"/>
               </w:rPr>
-              <w:lastRenderedPageBreak/>
               <w:t>Azure DevOps</w:t>
             </w:r>
           </w:p>
@@ -13654,7 +13620,7 @@
         </w:rPr>
       </w:pPr>
       <w:bookmarkStart w:id="20" w:name="_Toc476472326"/>
-      <w:bookmarkStart w:id="21" w:name="_Toc35436871"/>
+      <w:bookmarkStart w:id="21" w:name="_Toc37164576"/>
       <w:r>
         <w:rPr>
           <w:rFonts w:ascii="Times New Roman" w:hAnsi="Times New Roman"/>
@@ -13722,7 +13688,7 @@
         </w:rPr>
       </w:pPr>
       <w:bookmarkStart w:id="22" w:name="_Toc476472329"/>
-      <w:bookmarkStart w:id="23" w:name="_Toc35436872"/>
+      <w:bookmarkStart w:id="23" w:name="_Toc37164577"/>
       <w:r>
         <w:rPr>
           <w:rFonts w:ascii="Times New Roman" w:hAnsi="Times New Roman"/>
@@ -14097,7 +14063,7 @@
           <w:lang w:val="pt-BR" w:eastAsia="pt-BR"/>
         </w:rPr>
       </w:pPr>
-      <w:bookmarkStart w:id="24" w:name="_Toc35436873"/>
+      <w:bookmarkStart w:id="24" w:name="_Toc37164578"/>
       <w:r>
         <w:rPr>
           <w:rFonts w:ascii="Times New Roman" w:hAnsi="Times New Roman"/>
@@ -23419,7 +23385,7 @@
           <w:lang w:eastAsia="pt-BR"/>
         </w:rPr>
       </w:pPr>
-      <w:bookmarkStart w:id="25" w:name="_Toc35436874"/>
+      <w:bookmarkStart w:id="25" w:name="_Toc37164579"/>
       <w:r>
         <w:rPr>
           <w:rFonts w:ascii="Times New Roman" w:hAnsi="Times New Roman"/>
@@ -24599,7 +24565,7 @@
         </w:rPr>
       </w:pPr>
       <w:bookmarkStart w:id="26" w:name="_Toc476472330"/>
-      <w:bookmarkStart w:id="27" w:name="_Toc35436875"/>
+      <w:bookmarkStart w:id="27" w:name="_Toc37164580"/>
       <w:r>
         <w:rPr>
           <w:rFonts w:ascii="Times New Roman" w:hAnsi="Times New Roman"/>
@@ -25300,7 +25266,7 @@
         </w:rPr>
       </w:pPr>
       <w:bookmarkStart w:id="28" w:name="_Toc476472331"/>
-      <w:bookmarkStart w:id="29" w:name="_Toc35436876"/>
+      <w:bookmarkStart w:id="29" w:name="_Toc37164581"/>
       <w:r>
         <w:rPr>
           <w:rFonts w:ascii="Times New Roman" w:hAnsi="Times New Roman"/>
@@ -25483,7 +25449,7 @@
         </w:rPr>
       </w:pPr>
       <w:bookmarkStart w:id="30" w:name="_Toc476472332"/>
-      <w:bookmarkStart w:id="31" w:name="_Toc35436877"/>
+      <w:bookmarkStart w:id="31" w:name="_Toc37164582"/>
       <w:r>
         <w:rPr>
           <w:rFonts w:ascii="Times New Roman" w:hAnsi="Times New Roman"/>
@@ -25554,7 +25520,7 @@
         </w:rPr>
       </w:pPr>
       <w:bookmarkStart w:id="32" w:name="_Toc476472333"/>
-      <w:bookmarkStart w:id="33" w:name="_Toc35436878"/>
+      <w:bookmarkStart w:id="33" w:name="_Toc37164583"/>
       <w:r>
         <w:rPr>
           <w:rFonts w:ascii="Times New Roman" w:hAnsi="Times New Roman"/>
@@ -25995,14 +25961,7 @@
                 <w:rFonts w:ascii="Times New Roman" w:hAnsi="Times New Roman"/>
                 <w:lang w:val="en-US" w:eastAsia="pt-BR"/>
               </w:rPr>
-              <w:t xml:space="preserve">, </w:t>
-            </w:r>
-            <w:r>
-              <w:rPr>
-                <w:rFonts w:ascii="Times New Roman" w:hAnsi="Times New Roman"/>
-                <w:lang w:val="en-US" w:eastAsia="pt-BR"/>
-              </w:rPr>
-              <w:t>NuGet</w:t>
+              <w:t>, NuGet</w:t>
             </w:r>
           </w:p>
         </w:tc>
@@ -26070,14 +26029,7 @@
                 <w:rFonts w:ascii="Times New Roman" w:hAnsi="Times New Roman"/>
                 <w:lang w:val="en-US" w:eastAsia="pt-BR"/>
               </w:rPr>
-              <w:t xml:space="preserve">, </w:t>
-            </w:r>
-            <w:r>
-              <w:rPr>
-                <w:rFonts w:ascii="Times New Roman" w:hAnsi="Times New Roman"/>
-                <w:lang w:val="en-US" w:eastAsia="pt-BR"/>
-              </w:rPr>
-              <w:t>NuGet</w:t>
+              <w:t>, NuGet</w:t>
             </w:r>
           </w:p>
         </w:tc>
@@ -26145,14 +26097,7 @@
                 <w:rFonts w:ascii="Times New Roman" w:hAnsi="Times New Roman"/>
                 <w:lang w:val="en-US" w:eastAsia="pt-BR"/>
               </w:rPr>
-              <w:t xml:space="preserve">, </w:t>
-            </w:r>
-            <w:r>
-              <w:rPr>
-                <w:rFonts w:ascii="Times New Roman" w:hAnsi="Times New Roman"/>
-                <w:lang w:val="en-US" w:eastAsia="pt-BR"/>
-              </w:rPr>
-              <w:t>NuGet</w:t>
+              <w:t>, NuGet</w:t>
             </w:r>
           </w:p>
         </w:tc>
@@ -26220,14 +26165,7 @@
                 <w:rFonts w:ascii="Times New Roman" w:hAnsi="Times New Roman"/>
                 <w:lang w:val="en-US" w:eastAsia="pt-BR"/>
               </w:rPr>
-              <w:t xml:space="preserve">, </w:t>
-            </w:r>
-            <w:r>
-              <w:rPr>
-                <w:rFonts w:ascii="Times New Roman" w:hAnsi="Times New Roman"/>
-                <w:lang w:val="en-US" w:eastAsia="pt-BR"/>
-              </w:rPr>
-              <w:t>NuGet</w:t>
+              <w:t>, NuGet</w:t>
             </w:r>
           </w:p>
         </w:tc>
@@ -26750,23 +26688,7 @@
           <w:sz w:val="24"/>
           <w:szCs w:val="24"/>
         </w:rPr>
-        <w:t xml:space="preserve">Esse RNF foi escolhido devido a </w:t>
-      </w:r>
-      <w:r>
-        <w:rPr>
-          <w:rFonts w:ascii="Times New Roman" w:hAnsi="Times New Roman"/>
-          <w:sz w:val="24"/>
-          <w:szCs w:val="24"/>
-        </w:rPr>
-        <w:t>importância em manter um sistema com boa usabilidade, e que possa garantir uma navegação simples e objetiva</w:t>
-      </w:r>
-      <w:r>
-        <w:rPr>
-          <w:rFonts w:ascii="Times New Roman" w:hAnsi="Times New Roman"/>
-          <w:sz w:val="24"/>
-          <w:szCs w:val="24"/>
-        </w:rPr>
-        <w:t>:</w:t>
+        <w:t>Esse RNF foi escolhido devido a importância em manter um sistema com boa usabilidade, e que possa garantir uma navegação simples e objetiva:</w:t>
       </w:r>
     </w:p>
     <w:p>
@@ -26918,23 +26840,7 @@
           <w:sz w:val="24"/>
           <w:szCs w:val="24"/>
         </w:rPr>
-        <w:t xml:space="preserve">Esse RNF foi escolhido </w:t>
-      </w:r>
-      <w:r>
-        <w:rPr>
-          <w:rFonts w:ascii="Times New Roman" w:hAnsi="Times New Roman"/>
-          <w:sz w:val="24"/>
-          <w:szCs w:val="24"/>
-        </w:rPr>
-        <w:t>para garantir que o sistema atenda todas as exigências arquiteturais de um sistema responsivo que se adapte à diferentes dispositivos, como celulares tablets e desktops</w:t>
-      </w:r>
-      <w:r>
-        <w:rPr>
-          <w:rFonts w:ascii="Times New Roman" w:hAnsi="Times New Roman"/>
-          <w:sz w:val="24"/>
-          <w:szCs w:val="24"/>
-        </w:rPr>
-        <w:t>:</w:t>
+        <w:t>Esse RNF foi escolhido para garantir que o sistema atenda todas as exigências arquiteturais de um sistema responsivo que se adapte à diferentes dispositivos, como celulares tablets e desktops:</w:t>
       </w:r>
     </w:p>
     <w:p>
@@ -27464,7 +27370,7 @@
         </w:rPr>
       </w:pPr>
       <w:bookmarkStart w:id="34" w:name="_Toc476472334"/>
-      <w:bookmarkStart w:id="35" w:name="_Toc35436879"/>
+      <w:bookmarkStart w:id="35" w:name="_Toc37164584"/>
       <w:r>
         <w:rPr>
           <w:rFonts w:ascii="Times New Roman" w:hAnsi="Times New Roman"/>
@@ -27608,7 +27514,7 @@
         </w:rPr>
       </w:pPr>
       <w:bookmarkStart w:id="36" w:name="_Toc476472335"/>
-      <w:bookmarkStart w:id="37" w:name="_Toc35436880"/>
+      <w:bookmarkStart w:id="37" w:name="_Toc37164585"/>
       <w:r>
         <w:rPr>
           <w:rFonts w:ascii="Times New Roman" w:hAnsi="Times New Roman"/>
@@ -27697,7 +27603,7 @@
           <w:lang w:eastAsia="pt-BR"/>
         </w:rPr>
       </w:pPr>
-      <w:bookmarkStart w:id="38" w:name="_Toc35436881"/>
+      <w:bookmarkStart w:id="38" w:name="_Toc37164586"/>
       <w:r>
         <w:rPr>
           <w:rFonts w:ascii="Times New Roman" w:hAnsi="Times New Roman"/>
@@ -27864,7 +27770,7 @@
         </w:rPr>
       </w:pPr>
       <w:bookmarkStart w:id="39" w:name="_Toc476472336"/>
-      <w:bookmarkStart w:id="40" w:name="_Toc35436882"/>
+      <w:bookmarkStart w:id="40" w:name="_Toc37164587"/>
       <w:r>
         <w:rPr>
           <w:rFonts w:ascii="Times New Roman" w:hAnsi="Times New Roman"/>
@@ -28045,7 +27951,7 @@
         </w:rPr>
       </w:pPr>
       <w:bookmarkStart w:id="41" w:name="_Toc476472337"/>
-      <w:bookmarkStart w:id="42" w:name="_Toc35436883"/>
+      <w:bookmarkStart w:id="42" w:name="_Toc37164588"/>
       <w:r>
         <w:rPr>
           <w:rFonts w:ascii="Times New Roman" w:hAnsi="Times New Roman"/>
@@ -28269,7 +28175,7 @@
           <w:lang w:val="pt-BR" w:eastAsia="pt-BR"/>
         </w:rPr>
       </w:pPr>
-      <w:bookmarkStart w:id="43" w:name="_Toc35436884"/>
+      <w:bookmarkStart w:id="43" w:name="_Toc37164589"/>
       <w:r>
         <w:rPr>
           <w:rFonts w:ascii="Times New Roman" w:hAnsi="Times New Roman"/>
@@ -28456,7 +28362,7 @@
           <w:lang w:val="pt-BR" w:eastAsia="pt-BR"/>
         </w:rPr>
       </w:pPr>
-      <w:bookmarkStart w:id="44" w:name="_Toc35436885"/>
+      <w:bookmarkStart w:id="44" w:name="_Toc37164590"/>
       <w:r>
         <w:rPr>
           <w:rFonts w:ascii="Times New Roman" w:hAnsi="Times New Roman"/>
@@ -28589,7 +28495,7 @@
       <w:bookmarkStart w:id="45" w:name="_Toc351475134"/>
       <w:bookmarkStart w:id="46" w:name="_Toc297133353"/>
       <w:bookmarkStart w:id="47" w:name="_Toc476472338"/>
-      <w:bookmarkStart w:id="48" w:name="_Toc35436886"/>
+      <w:bookmarkStart w:id="48" w:name="_Toc37164591"/>
       <w:r>
         <w:rPr>
           <w:rFonts w:ascii="Times New Roman" w:hAnsi="Times New Roman"/>
@@ -28779,7 +28685,7 @@
         </w:rPr>
       </w:pPr>
       <w:bookmarkStart w:id="49" w:name="_Toc476472339"/>
-      <w:bookmarkStart w:id="50" w:name="_Toc35436887"/>
+      <w:bookmarkStart w:id="50" w:name="_Toc37164592"/>
       <w:r>
         <w:rPr>
           <w:rFonts w:ascii="Times New Roman" w:hAnsi="Times New Roman"/>
@@ -29542,7 +29448,7 @@
         <w:spacing w:before="100" w:beforeAutospacing="1" w:after="100" w:afterAutospacing="1"/>
         <w:jc w:val="center"/>
       </w:pPr>
-      <w:bookmarkStart w:id="51" w:name="_Toc35436888"/>
+      <w:bookmarkStart w:id="51" w:name="_Toc37164593"/>
       <w:r>
         <w:rPr>
           <w:rFonts w:ascii="Times New Roman" w:hAnsi="Times New Roman"/>
@@ -35171,7 +35077,7 @@
 </file>
 
 <file path=customXml/itemProps1.xml><?xml version="1.0" encoding="utf-8"?>
-<ds:datastoreItem xmlns:ds="http://schemas.openxmlformats.org/officeDocument/2006/customXml" ds:itemID="{531411E0-2B49-475A-B9E0-A06F40075C30}">
+<ds:datastoreItem xmlns:ds="http://schemas.openxmlformats.org/officeDocument/2006/customXml" ds:itemID="{94F53618-85EB-419D-8AA6-F710C67CA9FD}">
   <ds:schemaRefs>
     <ds:schemaRef ds:uri="http://schemas.openxmlformats.org/officeDocument/2006/bibliography"/>
   </ds:schemaRefs>

</xml_diff>